<commit_message>
Update Adaboost Classifier,svm,logistic parameters and results
</commit_message>
<xml_diff>
--- a/docs/Adaboost Classifier.docx
+++ b/docs/Adaboost Classifier.docx
@@ -6,13 +6,8 @@
       <w:pPr>
         <w:pStyle w:val="Heading1"/>
       </w:pPr>
-      <w:proofErr w:type="spellStart"/>
       <w:r>
-        <w:t>Adaboost</w:t>
-      </w:r>
-      <w:proofErr w:type="spellEnd"/>
-      <w:r>
-        <w:t xml:space="preserve"> Classifier</w:t>
+        <w:t>Adaboost Classifier</w:t>
       </w:r>
     </w:p>
     <w:tbl>
@@ -28,6 +23,7 @@
       <w:tr>
         <w:trPr>
           <w:cnfStyle w:val="100000000000" w:firstRow="1" w:lastRow="0" w:firstColumn="0" w:lastColumn="0" w:oddVBand="0" w:evenVBand="0" w:oddHBand="0" w:evenHBand="0" w:firstRowFirstColumn="0" w:firstRowLastColumn="0" w:lastRowFirstColumn="0" w:lastRowLastColumn="0"/>
+          <w:trHeight w:val="368"/>
         </w:trPr>
         <w:tc>
           <w:tcPr>
@@ -61,29 +57,14 @@
             <w:tcW w:w="3055" w:type="dxa"/>
           </w:tcPr>
           <w:p>
-            <w:proofErr w:type="spellStart"/>
             <w:r>
-              <w:t>n_estimators</w:t>
+              <w:t>n_estimators=</w:t>
             </w:r>
-            <w:proofErr w:type="spellEnd"/>
             <w:r>
-              <w:t xml:space="preserve">=50, </w:t>
+              <w:t>10</w:t>
             </w:r>
-            <w:proofErr w:type="spellStart"/>
             <w:r>
-              <w:t>learning_rate</w:t>
-            </w:r>
-            <w:proofErr w:type="spellEnd"/>
-            <w:r>
-              <w:t xml:space="preserve">=0.1, </w:t>
-            </w:r>
-            <w:proofErr w:type="spellStart"/>
-            <w:r>
-              <w:t>random_state</w:t>
-            </w:r>
-            <w:proofErr w:type="spellEnd"/>
-            <w:r>
-              <w:t>=42</w:t>
+              <w:t>, learning_rate=0.1, random_state=42</w:t>
             </w:r>
           </w:p>
         </w:tc>
@@ -97,7 +78,24 @@
               <w:cnfStyle w:val="000000000000" w:firstRow="0" w:lastRow="0" w:firstColumn="0" w:lastColumn="0" w:oddVBand="0" w:evenVBand="0" w:oddHBand="0" w:evenHBand="0" w:firstRowFirstColumn="0" w:firstRowLastColumn="0" w:lastRowFirstColumn="0" w:lastRowLastColumn="0"/>
             </w:pPr>
             <w:r>
-              <w:t>AdaBoost Accuracy: 0.897575</w:t>
+              <w:t>accuracy:  0.8999937499999999</w:t>
+            </w:r>
+          </w:p>
+          <w:p>
+            <w:pPr>
+              <w:spacing w:after="0" w:line="240" w:lineRule="auto"/>
+              <w:cnfStyle w:val="000000000000" w:firstRow="0" w:lastRow="0" w:firstColumn="0" w:lastColumn="0" w:oddVBand="0" w:evenVBand="0" w:oddHBand="0" w:evenHBand="0" w:firstRowFirstColumn="0" w:firstRowLastColumn="0" w:lastRowFirstColumn="0" w:lastRowLastColumn="0"/>
+            </w:pPr>
+            <w:r>
+              <w:t>f1_macro:  0.47368247916742423</w:t>
+            </w:r>
+          </w:p>
+          <w:p>
+            <w:pPr>
+              <w:cnfStyle w:val="000000000000" w:firstRow="0" w:lastRow="0" w:firstColumn="0" w:lastColumn="0" w:oddVBand="0" w:evenVBand="0" w:oddHBand="0" w:evenHBand="0" w:firstRowFirstColumn="0" w:firstRowLastColumn="0" w:lastRowFirstColumn="0" w:lastRowLastColumn="0"/>
+            </w:pPr>
+            <w:r>
+              <w:t>f1_micro:  0.8999937499999999</w:t>
             </w:r>
           </w:p>
           <w:p>

</xml_diff>